<commit_message>
adding documentation and removing print testing
</commit_message>
<xml_diff>
--- a/Documentation/Context and Data Flow Diagrams.docx
+++ b/Documentation/Context and Data Flow Diagrams.docx
@@ -140,7 +140,7 @@
         <mc:AlternateContent>
           <mc:Choice Requires="wps">
             <w:drawing>
-              <wp:anchor distT="0" distB="0" distL="114300" distR="114300" simplePos="0" relativeHeight="251666432" behindDoc="0" locked="0" layoutInCell="1" allowOverlap="1" wp14:anchorId="4C6225EF" wp14:editId="48A688DF">
+              <wp:anchor distT="0" distB="0" distL="114300" distR="114300" simplePos="0" relativeHeight="251666432" behindDoc="0" locked="0" layoutInCell="1" allowOverlap="1" wp14:anchorId="4C6225EF" wp14:editId="2691A455">
                 <wp:simplePos x="0" y="0"/>
                 <wp:positionH relativeFrom="column">
                   <wp:posOffset>2000250</wp:posOffset>
@@ -434,7 +434,7 @@
         <mc:AlternateContent>
           <mc:Choice Requires="wps">
             <w:drawing>
-              <wp:anchor distT="0" distB="0" distL="114300" distR="114300" simplePos="0" relativeHeight="251661312" behindDoc="0" locked="0" layoutInCell="1" allowOverlap="1" wp14:anchorId="194DDF91" wp14:editId="0CC567AA">
+              <wp:anchor distT="0" distB="0" distL="114300" distR="114300" simplePos="0" relativeHeight="251661312" behindDoc="0" locked="0" layoutInCell="1" allowOverlap="1" wp14:anchorId="194DDF91" wp14:editId="7BA56D29">
                 <wp:simplePos x="0" y="0"/>
                 <wp:positionH relativeFrom="column">
                   <wp:posOffset>1795780</wp:posOffset>
@@ -493,7 +493,7 @@
           </mc:Choice>
           <mc:Fallback>
             <w:pict>
-              <v:shapetype w14:anchorId="52802F99" id="_x0000_t13" coordsize="21600,21600" o:spt="13" adj="16200,5400" path="m@0,l@0@1,0@1,0@2@0@2@0,21600,21600,10800xe">
+              <v:shapetype w14:anchorId="3B2FDB80" id="_x0000_t13" coordsize="21600,21600" o:spt="13" adj="16200,5400" path="m@0,l@0@1,0@1,0@2@0@2@0,21600,21600,10800xe">
                 <v:stroke joinstyle="miter"/>
                 <v:formulas>
                   <v:f eqn="val #0"/>
@@ -533,7 +533,7 @@
         <mc:AlternateContent>
           <mc:Choice Requires="wps">
             <w:drawing>
-              <wp:anchor distT="0" distB="0" distL="114300" distR="114300" simplePos="0" relativeHeight="251663360" behindDoc="0" locked="0" layoutInCell="1" allowOverlap="1" wp14:anchorId="20FA9B87" wp14:editId="567B485F">
+              <wp:anchor distT="0" distB="0" distL="114300" distR="114300" simplePos="0" relativeHeight="251663360" behindDoc="0" locked="0" layoutInCell="1" allowOverlap="1" wp14:anchorId="20FA9B87" wp14:editId="50C9A84C">
                 <wp:simplePos x="0" y="0"/>
                 <wp:positionH relativeFrom="column">
                   <wp:posOffset>1795780</wp:posOffset>
@@ -592,7 +592,7 @@
           </mc:Choice>
           <mc:Fallback>
             <w:pict>
-              <v:shape w14:anchorId="1262EDA3" id="Right Arrow 3" o:spid="_x0000_s1026" type="#_x0000_t13" style="position:absolute;margin-left:141.4pt;margin-top:11.2pt;width:169pt;height:28.8pt;rotation:180;z-index:251663360;visibility:visible;mso-wrap-style:square;mso-width-percent:0;mso-wrap-distance-left:9pt;mso-wrap-distance-top:0;mso-wrap-distance-right:9pt;mso-wrap-distance-bottom:0;mso-position-horizontal:absolute;mso-position-horizontal-relative:text;mso-position-vertical:absolute;mso-position-vertical-relative:text;mso-width-percent:0;mso-width-relative:margin;v-text-anchor:middle" o:gfxdata="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" adj="19760" fillcolor="#156082 [3204]" strokecolor="#030e13 [484]" strokeweight="1pt"/>
+              <v:shape w14:anchorId="24E1FBD1" id="Right Arrow 3" o:spid="_x0000_s1026" type="#_x0000_t13" style="position:absolute;margin-left:141.4pt;margin-top:11.2pt;width:169pt;height:28.8pt;rotation:180;z-index:251663360;visibility:visible;mso-wrap-style:square;mso-width-percent:0;mso-wrap-distance-left:9pt;mso-wrap-distance-top:0;mso-wrap-distance-right:9pt;mso-wrap-distance-bottom:0;mso-position-horizontal:absolute;mso-position-horizontal-relative:text;mso-position-vertical:absolute;mso-position-vertical-relative:text;mso-width-percent:0;mso-width-relative:margin;v-text-anchor:middle" o:gfxdata="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" adj="19760" fillcolor="#156082 [3204]" strokecolor="#030e13 [484]" strokeweight="1pt"/>
             </w:pict>
           </mc:Fallback>
         </mc:AlternateContent>
@@ -616,7 +616,7 @@
         <mc:AlternateContent>
           <mc:Choice Requires="wps">
             <w:drawing>
-              <wp:anchor distT="0" distB="0" distL="114300" distR="114300" simplePos="0" relativeHeight="251664384" behindDoc="0" locked="0" layoutInCell="1" allowOverlap="1" wp14:anchorId="751ABE6F" wp14:editId="441A1C47">
+              <wp:anchor distT="0" distB="0" distL="114300" distR="114300" simplePos="0" relativeHeight="251664384" behindDoc="0" locked="0" layoutInCell="1" allowOverlap="1" wp14:anchorId="751ABE6F" wp14:editId="4DADA1AF">
                 <wp:simplePos x="0" y="0"/>
                 <wp:positionH relativeFrom="column">
                   <wp:posOffset>2297430</wp:posOffset>
@@ -675,11 +675,7 @@
           </mc:Choice>
           <mc:Fallback>
             <w:pict>
-              <v:shapetype w14:anchorId="751ABE6F" id="_x0000_t202" coordsize="21600,21600" o:spt="202" path="m,l,21600r21600,l21600,xe">
-                <v:stroke joinstyle="miter"/>
-                <v:path gradientshapeok="t" o:connecttype="rect"/>
-              </v:shapetype>
-              <v:shape id="_x0000_s1029" type="#_x0000_t202" style="position:absolute;margin-left:180.9pt;margin-top:14.25pt;width:87.3pt;height:26.1pt;z-index:251664384;visibility:visible;mso-wrap-style:square;mso-width-percent:0;mso-height-percent:0;mso-wrap-distance-left:9pt;mso-wrap-distance-top:0;mso-wrap-distance-right:9pt;mso-wrap-distance-bottom:0;mso-position-horizontal:absolute;mso-position-horizontal-relative:text;mso-position-vertical:absolute;mso-position-vertical-relative:text;mso-width-percent:0;mso-height-percent:0;mso-width-relative:margin;mso-height-relative:margin;v-text-anchor:top" o:gfxdata="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" filled="f" stroked="f" strokeweight=".5pt">
+              <v:shape w14:anchorId="751ABE6F" id="_x0000_s1029" type="#_x0000_t202" style="position:absolute;margin-left:180.9pt;margin-top:14.25pt;width:87.3pt;height:26.1pt;z-index:251664384;visibility:visible;mso-wrap-style:square;mso-width-percent:0;mso-height-percent:0;mso-wrap-distance-left:9pt;mso-wrap-distance-top:0;mso-wrap-distance-right:9pt;mso-wrap-distance-bottom:0;mso-position-horizontal:absolute;mso-position-horizontal-relative:text;mso-position-vertical:absolute;mso-position-vertical-relative:text;mso-width-percent:0;mso-height-percent:0;mso-width-relative:margin;mso-height-relative:margin;v-text-anchor:top" o:gfxdata="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" filled="f" stroked="f" strokeweight=".5pt">
                 <v:textbox>
                   <w:txbxContent>
                     <w:p>
@@ -713,7 +709,7 @@
         <mc:AlternateContent>
           <mc:Choice Requires="wps">
             <w:drawing>
-              <wp:anchor distT="0" distB="0" distL="114300" distR="114300" simplePos="0" relativeHeight="251712512" behindDoc="0" locked="0" layoutInCell="1" allowOverlap="1" wp14:anchorId="7A4A2FFF" wp14:editId="11C7145C">
+              <wp:anchor distT="0" distB="0" distL="114300" distR="114300" simplePos="0" relativeHeight="251712512" behindDoc="0" locked="0" layoutInCell="1" allowOverlap="1" wp14:anchorId="7A4A2FFF" wp14:editId="4FE130AD">
                 <wp:simplePos x="0" y="0"/>
                 <wp:positionH relativeFrom="column">
                   <wp:posOffset>-123190</wp:posOffset>
@@ -772,7 +768,7 @@
           </mc:Choice>
           <mc:Fallback>
             <w:pict>
-              <v:shape w14:anchorId="067B6567" id="Right Arrow 3" o:spid="_x0000_s1026" type="#_x0000_t13" style="position:absolute;margin-left:-9.7pt;margin-top:28.35pt;width:335.1pt;height:28.8pt;z-index:251712512;visibility:visible;mso-wrap-style:square;mso-width-percent:0;mso-wrap-distance-left:9pt;mso-wrap-distance-top:0;mso-wrap-distance-right:9pt;mso-wrap-distance-bottom:0;mso-position-horizontal:absolute;mso-position-horizontal-relative:text;mso-position-vertical:absolute;mso-position-vertical-relative:text;mso-width-percent:0;mso-width-relative:margin;v-text-anchor:middle" o:gfxdata="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" adj="20672" fillcolor="#156082 [3204]" strokecolor="#030e13 [484]" strokeweight="1pt"/>
+              <v:shape w14:anchorId="4E0047CE" id="Right Arrow 3" o:spid="_x0000_s1026" type="#_x0000_t13" style="position:absolute;margin-left:-9.7pt;margin-top:28.35pt;width:335.1pt;height:28.8pt;z-index:251712512;visibility:visible;mso-wrap-style:square;mso-width-percent:0;mso-wrap-distance-left:9pt;mso-wrap-distance-top:0;mso-wrap-distance-right:9pt;mso-wrap-distance-bottom:0;mso-position-horizontal:absolute;mso-position-horizontal-relative:text;mso-position-vertical:absolute;mso-position-vertical-relative:text;mso-width-percent:0;mso-width-relative:margin;v-text-anchor:middle" o:gfxdata="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" adj="20672" fillcolor="#156082 [3204]" strokecolor="#030e13 [484]" strokeweight="1pt"/>
             </w:pict>
           </mc:Fallback>
         </mc:AlternateContent>
@@ -789,6 +785,90 @@
           <w:szCs w:val="36"/>
         </w:rPr>
       </w:pPr>
+      <w:r>
+        <w:rPr>
+          <w:rFonts w:ascii="Times New Roman" w:hAnsi="Times New Roman" w:cs="Times New Roman"/>
+          <w:noProof/>
+          <w:sz w:val="36"/>
+          <w:szCs w:val="36"/>
+        </w:rPr>
+        <mc:AlternateContent>
+          <mc:Choice Requires="wps">
+            <w:drawing>
+              <wp:anchor distT="0" distB="0" distL="114300" distR="114300" simplePos="0" relativeHeight="251722752" behindDoc="0" locked="0" layoutInCell="1" allowOverlap="1" wp14:anchorId="1303DA01" wp14:editId="0BF1543C">
+                <wp:simplePos x="0" y="0"/>
+                <wp:positionH relativeFrom="column">
+                  <wp:posOffset>683561</wp:posOffset>
+                </wp:positionH>
+                <wp:positionV relativeFrom="paragraph">
+                  <wp:posOffset>304265</wp:posOffset>
+                </wp:positionV>
+                <wp:extent cx="1108710" cy="496711"/>
+                <wp:effectExtent l="0" t="0" r="0" b="0"/>
+                <wp:wrapNone/>
+                <wp:docPr id="7494207" name="Text Box 4"/>
+                <wp:cNvGraphicFramePr/>
+                <a:graphic xmlns:a="http://schemas.openxmlformats.org/drawingml/2006/main">
+                  <a:graphicData uri="http://schemas.microsoft.com/office/word/2010/wordprocessingShape">
+                    <wps:wsp>
+                      <wps:cNvSpPr txBox="1"/>
+                      <wps:spPr>
+                        <a:xfrm>
+                          <a:off x="0" y="0"/>
+                          <a:ext cx="1108710" cy="496711"/>
+                        </a:xfrm>
+                        <a:prstGeom prst="rect">
+                          <a:avLst/>
+                        </a:prstGeom>
+                        <a:noFill/>
+                        <a:ln w="6350">
+                          <a:noFill/>
+                        </a:ln>
+                      </wps:spPr>
+                      <wps:txbx>
+                        <w:txbxContent>
+                          <w:p>
+                            <w:r>
+                              <w:t>Give the new current room</w:t>
+                            </w:r>
+                          </w:p>
+                        </w:txbxContent>
+                      </wps:txbx>
+                      <wps:bodyPr rot="0" spcFirstLastPara="0" vertOverflow="overflow" horzOverflow="overflow" vert="horz" wrap="square" lIns="91440" tIns="45720" rIns="91440" bIns="45720" numCol="1" spcCol="0" rtlCol="0" fromWordArt="0" anchor="t" anchorCtr="0" forceAA="0" compatLnSpc="1">
+                        <a:prstTxWarp prst="textNoShape">
+                          <a:avLst/>
+                        </a:prstTxWarp>
+                        <a:noAutofit/>
+                      </wps:bodyPr>
+                    </wps:wsp>
+                  </a:graphicData>
+                </a:graphic>
+                <wp14:sizeRelH relativeFrom="margin">
+                  <wp14:pctWidth>0</wp14:pctWidth>
+                </wp14:sizeRelH>
+                <wp14:sizeRelV relativeFrom="margin">
+                  <wp14:pctHeight>0</wp14:pctHeight>
+                </wp14:sizeRelV>
+              </wp:anchor>
+            </w:drawing>
+          </mc:Choice>
+          <mc:Fallback>
+            <w:pict>
+              <v:shape w14:anchorId="1303DA01" id="_x0000_s1030" type="#_x0000_t202" style="position:absolute;margin-left:53.8pt;margin-top:23.95pt;width:87.3pt;height:39.1pt;z-index:251722752;visibility:visible;mso-wrap-style:square;mso-width-percent:0;mso-height-percent:0;mso-wrap-distance-left:9pt;mso-wrap-distance-top:0;mso-wrap-distance-right:9pt;mso-wrap-distance-bottom:0;mso-position-horizontal:absolute;mso-position-horizontal-relative:text;mso-position-vertical:absolute;mso-position-vertical-relative:text;mso-width-percent:0;mso-height-percent:0;mso-width-relative:margin;mso-height-relative:margin;v-text-anchor:top" o:gfxdata="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" filled="f" stroked="f" strokeweight=".5pt">
+                <v:textbox>
+                  <w:txbxContent>
+                    <w:p>
+                      <w:r>
+                        <w:t>Give the new current room</w:t>
+                      </w:r>
+                    </w:p>
+                  </w:txbxContent>
+                </v:textbox>
+              </v:shape>
+            </w:pict>
+          </mc:Fallback>
+        </mc:AlternateContent>
+      </w:r>
       <w:r>
         <w:rPr>
           <w:rFonts w:ascii="Times New Roman" w:hAnsi="Times New Roman" w:cs="Times New Roman"/>
@@ -893,7 +973,7 @@
         <mc:AlternateContent>
           <mc:Choice Requires="wps">
             <w:drawing>
-              <wp:anchor distT="0" distB="0" distL="114300" distR="114300" simplePos="0" relativeHeight="251698176" behindDoc="0" locked="0" layoutInCell="1" allowOverlap="1" wp14:anchorId="10F3DB81" wp14:editId="6A473479">
+              <wp:anchor distT="0" distB="0" distL="114300" distR="114300" simplePos="0" relativeHeight="251698176" behindDoc="0" locked="0" layoutInCell="1" allowOverlap="1" wp14:anchorId="10F3DB81" wp14:editId="28A9E903">
                 <wp:simplePos x="0" y="0"/>
                 <wp:positionH relativeFrom="column">
                   <wp:posOffset>-789214</wp:posOffset>
@@ -977,7 +1057,7 @@
           </mc:Choice>
           <mc:Fallback>
             <w:pict>
-              <v:shape w14:anchorId="10F3DB81" id="Text Box 5" o:spid="_x0000_s1030" type="#_x0000_t202" style="position:absolute;margin-left:-62.15pt;margin-top:27.65pt;width:117.35pt;height:64.9pt;z-index:251698176;visibility:visible;mso-wrap-style:square;mso-width-percent:0;mso-height-percent:0;mso-wrap-distance-left:9pt;mso-wrap-distance-top:0;mso-wrap-distance-right:9pt;mso-wrap-distance-bottom:0;mso-position-horizontal:absolute;mso-position-horizontal-relative:text;mso-position-vertical:absolute;mso-position-vertical-relative:text;mso-width-percent:0;mso-height-percent:0;mso-width-relative:margin;mso-height-relative:margin;v-text-anchor:top" o:gfxdata="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" fillcolor="#156082 [3204]" stroked="f" strokeweight="1pt">
+              <v:shape w14:anchorId="10F3DB81" id="Text Box 5" o:spid="_x0000_s1031" type="#_x0000_t202" style="position:absolute;margin-left:-62.15pt;margin-top:27.65pt;width:117.35pt;height:64.9pt;z-index:251698176;visibility:visible;mso-wrap-style:square;mso-width-percent:0;mso-height-percent:0;mso-wrap-distance-left:9pt;mso-wrap-distance-top:0;mso-wrap-distance-right:9pt;mso-wrap-distance-bottom:0;mso-position-horizontal:absolute;mso-position-horizontal-relative:text;mso-position-vertical:absolute;mso-position-vertical-relative:text;mso-width-percent:0;mso-height-percent:0;mso-width-relative:margin;mso-height-relative:margin;v-text-anchor:top" o:gfxdata="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" fillcolor="#156082 [3204]" stroked="f" strokeweight="1pt">
                 <v:textbox>
                   <w:txbxContent>
                     <w:p>
@@ -1019,6 +1099,29 @@
       <w:r>
         <w:rPr>
           <w:rFonts w:ascii="Times New Roman" w:hAnsi="Times New Roman" w:cs="Times New Roman"/>
+          <w:sz w:val="32"/>
+          <w:szCs w:val="32"/>
+          <w:u w:val="single"/>
+        </w:rPr>
+        <w:t>Data Flow Diagram</w:t>
+      </w:r>
+    </w:p>
+    <w:p>
+      <w:pPr>
+        <w:tabs>
+          <w:tab w:val="left" w:pos="2160"/>
+        </w:tabs>
+        <w:jc w:val="center"/>
+        <w:rPr>
+          <w:rFonts w:ascii="Times New Roman" w:hAnsi="Times New Roman" w:cs="Times New Roman"/>
+          <w:sz w:val="32"/>
+          <w:szCs w:val="32"/>
+          <w:u w:val="single"/>
+        </w:rPr>
+      </w:pPr>
+      <w:r>
+        <w:rPr>
+          <w:rFonts w:ascii="Times New Roman" w:hAnsi="Times New Roman" w:cs="Times New Roman"/>
           <w:noProof/>
           <w:sz w:val="36"/>
           <w:szCs w:val="36"/>
@@ -1026,49 +1129,61 @@
         <mc:AlternateContent>
           <mc:Choice Requires="wps">
             <w:drawing>
-              <wp:anchor distT="0" distB="0" distL="114300" distR="114300" simplePos="0" relativeHeight="251722752" behindDoc="0" locked="0" layoutInCell="1" allowOverlap="1" wp14:anchorId="1303DA01" wp14:editId="77184349">
+              <wp:anchor distT="0" distB="0" distL="114300" distR="114300" simplePos="0" relativeHeight="251724800" behindDoc="0" locked="0" layoutInCell="1" allowOverlap="1" wp14:anchorId="5DAB165B" wp14:editId="7CB1722C">
                 <wp:simplePos x="0" y="0"/>
                 <wp:positionH relativeFrom="column">
-                  <wp:posOffset>4250194</wp:posOffset>
+                  <wp:posOffset>4330867</wp:posOffset>
                 </wp:positionH>
                 <wp:positionV relativeFrom="paragraph">
-                  <wp:posOffset>135415</wp:posOffset>
+                  <wp:posOffset>200994</wp:posOffset>
                 </wp:positionV>
-                <wp:extent cx="1108710" cy="496711"/>
-                <wp:effectExtent l="0" t="0" r="0" b="0"/>
+                <wp:extent cx="1863090" cy="1028700"/>
+                <wp:effectExtent l="0" t="0" r="16510" b="12700"/>
                 <wp:wrapNone/>
-                <wp:docPr id="7494207" name="Text Box 4"/>
+                <wp:docPr id="1082191439" name="Process 2"/>
                 <wp:cNvGraphicFramePr/>
                 <a:graphic xmlns:a="http://schemas.openxmlformats.org/drawingml/2006/main">
                   <a:graphicData uri="http://schemas.microsoft.com/office/word/2010/wordprocessingShape">
                     <wps:wsp>
-                      <wps:cNvSpPr txBox="1"/>
+                      <wps:cNvSpPr/>
                       <wps:spPr>
                         <a:xfrm>
                           <a:off x="0" y="0"/>
-                          <a:ext cx="1108710" cy="496711"/>
+                          <a:ext cx="1863090" cy="1028700"/>
                         </a:xfrm>
-                        <a:prstGeom prst="rect">
+                        <a:prstGeom prst="flowChartProcess">
                           <a:avLst/>
                         </a:prstGeom>
-                        <a:noFill/>
-                        <a:ln w="6350">
-                          <a:noFill/>
-                        </a:ln>
                       </wps:spPr>
+                      <wps:style>
+                        <a:lnRef idx="2">
+                          <a:schemeClr val="accent1">
+                            <a:shade val="15000"/>
+                          </a:schemeClr>
+                        </a:lnRef>
+                        <a:fillRef idx="1">
+                          <a:schemeClr val="accent1"/>
+                        </a:fillRef>
+                        <a:effectRef idx="0">
+                          <a:schemeClr val="accent1"/>
+                        </a:effectRef>
+                        <a:fontRef idx="minor">
+                          <a:schemeClr val="lt1"/>
+                        </a:fontRef>
+                      </wps:style>
                       <wps:txbx>
                         <w:txbxContent>
                           <w:p>
+                            <w:pPr>
+                              <w:jc w:val="center"/>
+                            </w:pPr>
                             <w:r>
-                              <w:t>Give</w:t>
-                            </w:r>
-                            <w:r>
-                              <w:t xml:space="preserve"> the new current room</w:t>
+                              <w:t>Player</w:t>
                             </w:r>
                           </w:p>
                         </w:txbxContent>
                       </wps:txbx>
-                      <wps:bodyPr rot="0" spcFirstLastPara="0" vertOverflow="overflow" horzOverflow="overflow" vert="horz" wrap="square" lIns="91440" tIns="45720" rIns="91440" bIns="45720" numCol="1" spcCol="0" rtlCol="0" fromWordArt="0" anchor="t" anchorCtr="0" forceAA="0" compatLnSpc="1">
+                      <wps:bodyPr rot="0" spcFirstLastPara="0" vertOverflow="overflow" horzOverflow="overflow" vert="horz" wrap="square" lIns="91440" tIns="45720" rIns="91440" bIns="45720" numCol="1" spcCol="0" rtlCol="0" fromWordArt="0" anchor="ctr" anchorCtr="0" forceAA="0" compatLnSpc="1">
                         <a:prstTxWarp prst="textNoShape">
                           <a:avLst/>
                         </a:prstTxWarp>
@@ -1077,26 +1192,24 @@
                     </wps:wsp>
                   </a:graphicData>
                 </a:graphic>
-                <wp14:sizeRelH relativeFrom="margin">
-                  <wp14:pctWidth>0</wp14:pctWidth>
-                </wp14:sizeRelH>
-                <wp14:sizeRelV relativeFrom="margin">
-                  <wp14:pctHeight>0</wp14:pctHeight>
-                </wp14:sizeRelV>
               </wp:anchor>
             </w:drawing>
           </mc:Choice>
           <mc:Fallback>
             <w:pict>
-              <v:shape w14:anchorId="1303DA01" id="_x0000_s1031" type="#_x0000_t202" style="position:absolute;left:0;text-align:left;margin-left:334.65pt;margin-top:10.65pt;width:87.3pt;height:39.1pt;z-index:251722752;visibility:visible;mso-wrap-style:square;mso-width-percent:0;mso-height-percent:0;mso-wrap-distance-left:9pt;mso-wrap-distance-top:0;mso-wrap-distance-right:9pt;mso-wrap-distance-bottom:0;mso-position-horizontal:absolute;mso-position-horizontal-relative:text;mso-position-vertical:absolute;mso-position-vertical-relative:text;mso-width-percent:0;mso-height-percent:0;mso-width-relative:margin;mso-height-relative:margin;v-text-anchor:top" o:gfxdata="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" filled="f" stroked="f" strokeweight=".5pt">
+              <v:shapetype w14:anchorId="5DAB165B" id="_x0000_t109" coordsize="21600,21600" o:spt="109" path="m,l,21600r21600,l21600,xe">
+                <v:stroke joinstyle="miter"/>
+                <v:path gradientshapeok="t" o:connecttype="rect"/>
+              </v:shapetype>
+              <v:shape id="_x0000_s1032" type="#_x0000_t109" style="position:absolute;left:0;text-align:left;margin-left:341pt;margin-top:15.85pt;width:146.7pt;height:81pt;z-index:251724800;visibility:visible;mso-wrap-style:square;mso-wrap-distance-left:9pt;mso-wrap-distance-top:0;mso-wrap-distance-right:9pt;mso-wrap-distance-bottom:0;mso-position-horizontal:absolute;mso-position-horizontal-relative:text;mso-position-vertical:absolute;mso-position-vertical-relative:text;v-text-anchor:middle" o:gfxdata="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" fillcolor="#156082 [3204]" strokecolor="#030e13 [484]" strokeweight="1pt">
                 <v:textbox>
                   <w:txbxContent>
                     <w:p>
+                      <w:pPr>
+                        <w:jc w:val="center"/>
+                      </w:pPr>
                       <w:r>
-                        <w:t>Give</w:t>
-                      </w:r>
-                      <w:r>
-                        <w:t xml:space="preserve"> the new current room</w:t>
+                        <w:t>Player</w:t>
                       </w:r>
                     </w:p>
                   </w:txbxContent>
@@ -1109,29 +1222,6 @@
       <w:r>
         <w:rPr>
           <w:rFonts w:ascii="Times New Roman" w:hAnsi="Times New Roman" w:cs="Times New Roman"/>
-          <w:sz w:val="32"/>
-          <w:szCs w:val="32"/>
-          <w:u w:val="single"/>
-        </w:rPr>
-        <w:t>Data Flow Diagram</w:t>
-      </w:r>
-    </w:p>
-    <w:p>
-      <w:pPr>
-        <w:tabs>
-          <w:tab w:val="left" w:pos="2160"/>
-        </w:tabs>
-        <w:jc w:val="center"/>
-        <w:rPr>
-          <w:rFonts w:ascii="Times New Roman" w:hAnsi="Times New Roman" w:cs="Times New Roman"/>
-          <w:sz w:val="32"/>
-          <w:szCs w:val="32"/>
-          <w:u w:val="single"/>
-        </w:rPr>
-      </w:pPr>
-      <w:r>
-        <w:rPr>
-          <w:rFonts w:ascii="Times New Roman" w:hAnsi="Times New Roman" w:cs="Times New Roman"/>
           <w:noProof/>
           <w:sz w:val="32"/>
           <w:szCs w:val="32"/>
@@ -1139,7 +1229,7 @@
         <mc:AlternateContent>
           <mc:Choice Requires="wps">
             <w:drawing>
-              <wp:anchor distT="0" distB="0" distL="114300" distR="114300" simplePos="0" relativeHeight="251691008" behindDoc="0" locked="0" layoutInCell="1" allowOverlap="1" wp14:anchorId="1EC04AFD" wp14:editId="266CC935">
+              <wp:anchor distT="0" distB="0" distL="114300" distR="114300" simplePos="0" relativeHeight="251691008" behindDoc="0" locked="0" layoutInCell="1" allowOverlap="1" wp14:anchorId="1EC04AFD" wp14:editId="4D3B1080">
                 <wp:simplePos x="0" y="0"/>
                 <wp:positionH relativeFrom="column">
                   <wp:posOffset>2221230</wp:posOffset>
@@ -1198,7 +1288,7 @@
           </mc:Choice>
           <mc:Fallback>
             <w:pict>
-              <v:shape w14:anchorId="1EC04AFD" id="_x0000_s1032" type="#_x0000_t202" style="position:absolute;left:0;text-align:left;margin-left:174.9pt;margin-top:23.05pt;width:87.3pt;height:26.1pt;z-index:251691008;visibility:visible;mso-wrap-style:square;mso-width-percent:0;mso-height-percent:0;mso-wrap-distance-left:9pt;mso-wrap-distance-top:0;mso-wrap-distance-right:9pt;mso-wrap-distance-bottom:0;mso-position-horizontal:absolute;mso-position-horizontal-relative:text;mso-position-vertical:absolute;mso-position-vertical-relative:text;mso-width-percent:0;mso-height-percent:0;mso-width-relative:margin;mso-height-relative:margin;v-text-anchor:top" o:gfxdata="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" filled="f" stroked="f" strokeweight=".5pt">
+              <v:shape w14:anchorId="1EC04AFD" id="_x0000_s1033" type="#_x0000_t202" style="position:absolute;left:0;text-align:left;margin-left:174.9pt;margin-top:23.05pt;width:87.3pt;height:26.1pt;z-index:251691008;visibility:visible;mso-wrap-style:square;mso-width-percent:0;mso-height-percent:0;mso-wrap-distance-left:9pt;mso-wrap-distance-top:0;mso-wrap-distance-right:9pt;mso-wrap-distance-bottom:0;mso-position-horizontal:absolute;mso-position-horizontal-relative:text;mso-position-vertical:absolute;mso-position-vertical-relative:text;mso-width-percent:0;mso-height-percent:0;mso-width-relative:margin;mso-height-relative:margin;v-text-anchor:top" o:gfxdata="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" filled="f" stroked="f" strokeweight=".5pt">
                 <v:textbox>
                   <w:txbxContent>
                     <w:p>
@@ -1236,6 +1326,154 @@
           <w:u w:val="single"/>
         </w:rPr>
       </w:pPr>
+      <w:r>
+        <w:rPr>
+          <w:rFonts w:ascii="Times New Roman" w:hAnsi="Times New Roman" w:cs="Times New Roman"/>
+          <w:noProof/>
+          <w:sz w:val="36"/>
+          <w:szCs w:val="36"/>
+        </w:rPr>
+        <mc:AlternateContent>
+          <mc:Choice Requires="wps">
+            <w:drawing>
+              <wp:anchor distT="0" distB="0" distL="114300" distR="114300" simplePos="0" relativeHeight="251714560" behindDoc="0" locked="0" layoutInCell="1" allowOverlap="1" wp14:anchorId="0E412DFB" wp14:editId="2E02A400">
+                <wp:simplePos x="0" y="0"/>
+                <wp:positionH relativeFrom="column">
+                  <wp:posOffset>1816234</wp:posOffset>
+                </wp:positionH>
+                <wp:positionV relativeFrom="paragraph">
+                  <wp:posOffset>454125</wp:posOffset>
+                </wp:positionV>
+                <wp:extent cx="4406632" cy="365760"/>
+                <wp:effectExtent l="0" t="0" r="1587" b="26988"/>
+                <wp:wrapNone/>
+                <wp:docPr id="1280971751" name="Right Arrow 3"/>
+                <wp:cNvGraphicFramePr/>
+                <a:graphic xmlns:a="http://schemas.openxmlformats.org/drawingml/2006/main">
+                  <a:graphicData uri="http://schemas.microsoft.com/office/word/2010/wordprocessingShape">
+                    <wps:wsp>
+                      <wps:cNvSpPr/>
+                      <wps:spPr>
+                        <a:xfrm rot="5400000">
+                          <a:off x="0" y="0"/>
+                          <a:ext cx="4406632" cy="365760"/>
+                        </a:xfrm>
+                        <a:prstGeom prst="rightArrow">
+                          <a:avLst/>
+                        </a:prstGeom>
+                      </wps:spPr>
+                      <wps:style>
+                        <a:lnRef idx="2">
+                          <a:schemeClr val="accent1">
+                            <a:shade val="15000"/>
+                          </a:schemeClr>
+                        </a:lnRef>
+                        <a:fillRef idx="1">
+                          <a:schemeClr val="accent1"/>
+                        </a:fillRef>
+                        <a:effectRef idx="0">
+                          <a:schemeClr val="accent1"/>
+                        </a:effectRef>
+                        <a:fontRef idx="minor">
+                          <a:schemeClr val="lt1"/>
+                        </a:fontRef>
+                      </wps:style>
+                      <wps:bodyPr rot="0" spcFirstLastPara="0" vertOverflow="overflow" horzOverflow="overflow" vert="horz" wrap="square" lIns="91440" tIns="45720" rIns="91440" bIns="45720" numCol="1" spcCol="0" rtlCol="0" fromWordArt="0" anchor="ctr" anchorCtr="0" forceAA="0" compatLnSpc="1">
+                        <a:prstTxWarp prst="textNoShape">
+                          <a:avLst/>
+                        </a:prstTxWarp>
+                        <a:noAutofit/>
+                      </wps:bodyPr>
+                    </wps:wsp>
+                  </a:graphicData>
+                </a:graphic>
+                <wp14:sizeRelH relativeFrom="margin">
+                  <wp14:pctWidth>0</wp14:pctWidth>
+                </wp14:sizeRelH>
+              </wp:anchor>
+            </w:drawing>
+          </mc:Choice>
+          <mc:Fallback>
+            <w:pict>
+              <v:shape w14:anchorId="07FDCB48" id="Right Arrow 3" o:spid="_x0000_s1026" type="#_x0000_t13" style="position:absolute;margin-left:143pt;margin-top:35.75pt;width:347pt;height:28.8pt;rotation:90;z-index:251714560;visibility:visible;mso-wrap-style:square;mso-width-percent:0;mso-wrap-distance-left:9pt;mso-wrap-distance-top:0;mso-wrap-distance-right:9pt;mso-wrap-distance-bottom:0;mso-position-horizontal:absolute;mso-position-horizontal-relative:text;mso-position-vertical:absolute;mso-position-vertical-relative:text;mso-width-percent:0;mso-width-relative:margin;v-text-anchor:middle" o:gfxdata="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" adj="20704" fillcolor="#156082 [3204]" strokecolor="#030e13 [484]" strokeweight="1pt"/>
+            </w:pict>
+          </mc:Fallback>
+        </mc:AlternateContent>
+      </w:r>
+      <w:r>
+        <w:rPr>
+          <w:rFonts w:ascii="Times New Roman" w:hAnsi="Times New Roman" w:cs="Times New Roman"/>
+          <w:noProof/>
+          <w:sz w:val="36"/>
+          <w:szCs w:val="36"/>
+        </w:rPr>
+        <mc:AlternateContent>
+          <mc:Choice Requires="wps">
+            <w:drawing>
+              <wp:anchor distT="0" distB="0" distL="114300" distR="114300" simplePos="0" relativeHeight="251726848" behindDoc="1" locked="0" layoutInCell="1" allowOverlap="1" wp14:anchorId="4730FD92" wp14:editId="62FE247D">
+                <wp:simplePos x="0" y="0"/>
+                <wp:positionH relativeFrom="column">
+                  <wp:posOffset>2697780</wp:posOffset>
+                </wp:positionH>
+                <wp:positionV relativeFrom="paragraph">
+                  <wp:posOffset>227699</wp:posOffset>
+                </wp:positionV>
+                <wp:extent cx="1633621" cy="365760"/>
+                <wp:effectExtent l="12700" t="12700" r="17780" b="27940"/>
+                <wp:wrapNone/>
+                <wp:docPr id="213718801" name="Right Arrow 3"/>
+                <wp:cNvGraphicFramePr/>
+                <a:graphic xmlns:a="http://schemas.openxmlformats.org/drawingml/2006/main">
+                  <a:graphicData uri="http://schemas.microsoft.com/office/word/2010/wordprocessingShape">
+                    <wps:wsp>
+                      <wps:cNvSpPr/>
+                      <wps:spPr>
+                        <a:xfrm rot="10800000">
+                          <a:off x="0" y="0"/>
+                          <a:ext cx="1633621" cy="365760"/>
+                        </a:xfrm>
+                        <a:prstGeom prst="rightArrow">
+                          <a:avLst/>
+                        </a:prstGeom>
+                      </wps:spPr>
+                      <wps:style>
+                        <a:lnRef idx="2">
+                          <a:schemeClr val="accent1">
+                            <a:shade val="15000"/>
+                          </a:schemeClr>
+                        </a:lnRef>
+                        <a:fillRef idx="1">
+                          <a:schemeClr val="accent1"/>
+                        </a:fillRef>
+                        <a:effectRef idx="0">
+                          <a:schemeClr val="accent1"/>
+                        </a:effectRef>
+                        <a:fontRef idx="minor">
+                          <a:schemeClr val="lt1"/>
+                        </a:fontRef>
+                      </wps:style>
+                      <wps:bodyPr rot="0" spcFirstLastPara="0" vertOverflow="overflow" horzOverflow="overflow" vert="horz" wrap="square" lIns="91440" tIns="45720" rIns="91440" bIns="45720" numCol="1" spcCol="0" rtlCol="0" fromWordArt="0" anchor="ctr" anchorCtr="0" forceAA="0" compatLnSpc="1">
+                        <a:prstTxWarp prst="textNoShape">
+                          <a:avLst/>
+                        </a:prstTxWarp>
+                        <a:noAutofit/>
+                      </wps:bodyPr>
+                    </wps:wsp>
+                  </a:graphicData>
+                </a:graphic>
+                <wp14:sizeRelH relativeFrom="margin">
+                  <wp14:pctWidth>0</wp14:pctWidth>
+                </wp14:sizeRelH>
+              </wp:anchor>
+            </w:drawing>
+          </mc:Choice>
+          <mc:Fallback>
+            <w:pict>
+              <v:shape w14:anchorId="3664D0F7" id="Right Arrow 3" o:spid="_x0000_s1026" type="#_x0000_t13" style="position:absolute;margin-left:212.4pt;margin-top:17.95pt;width:128.65pt;height:28.8pt;rotation:180;z-index:-251589632;visibility:visible;mso-wrap-style:square;mso-width-percent:0;mso-wrap-distance-left:9pt;mso-wrap-distance-top:0;mso-wrap-distance-right:9pt;mso-wrap-distance-bottom:0;mso-position-horizontal:absolute;mso-position-horizontal-relative:text;mso-position-vertical:absolute;mso-position-vertical-relative:text;mso-width-percent:0;mso-width-relative:margin;v-text-anchor:middle" o:gfxdata="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" adj="19182" fillcolor="#156082 [3204]" strokecolor="#030e13 [484]" strokeweight="1pt"/>
+            </w:pict>
+          </mc:Fallback>
+        </mc:AlternateContent>
+      </w:r>
       <w:r>
         <w:rPr>
           <w:rFonts w:ascii="Times New Roman" w:hAnsi="Times New Roman" w:cs="Times New Roman"/>
@@ -1320,7 +1558,7 @@
         <mc:AlternateContent>
           <mc:Choice Requires="wps">
             <w:drawing>
-              <wp:anchor distT="0" distB="0" distL="114300" distR="114300" simplePos="0" relativeHeight="251718656" behindDoc="0" locked="0" layoutInCell="1" allowOverlap="1" wp14:anchorId="13C3CA83" wp14:editId="580985DA">
+              <wp:anchor distT="0" distB="0" distL="114300" distR="114300" simplePos="0" relativeHeight="251718656" behindDoc="0" locked="0" layoutInCell="1" allowOverlap="1" wp14:anchorId="13C3CA83" wp14:editId="4874F1F0">
                 <wp:simplePos x="0" y="0"/>
                 <wp:positionH relativeFrom="column">
                   <wp:posOffset>2018665</wp:posOffset>
@@ -1379,81 +1617,7 @@
           </mc:Choice>
           <mc:Fallback>
             <w:pict>
-              <v:shape w14:anchorId="1F9CFD09" id="Right Arrow 3" o:spid="_x0000_s1026" type="#_x0000_t13" style="position:absolute;margin-left:158.95pt;margin-top:200.65pt;width:171.8pt;height:28.8pt;rotation:180;z-index:251718656;visibility:visible;mso-wrap-style:square;mso-width-percent:0;mso-wrap-distance-left:9pt;mso-wrap-distance-top:0;mso-wrap-distance-right:9pt;mso-wrap-distance-bottom:0;mso-position-horizontal:absolute;mso-position-horizontal-relative:text;mso-position-vertical:absolute;mso-position-vertical-relative:text;mso-width-percent:0;mso-width-relative:margin;v-text-anchor:middle" o:gfxdata="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" adj="19790" fillcolor="#156082 [3204]" strokecolor="#030e13 [484]" strokeweight="1pt"/>
-            </w:pict>
-          </mc:Fallback>
-        </mc:AlternateContent>
-      </w:r>
-      <w:r>
-        <w:rPr>
-          <w:rFonts w:ascii="Times New Roman" w:hAnsi="Times New Roman" w:cs="Times New Roman"/>
-          <w:noProof/>
-          <w:sz w:val="36"/>
-          <w:szCs w:val="36"/>
-        </w:rPr>
-        <mc:AlternateContent>
-          <mc:Choice Requires="wps">
-            <w:drawing>
-              <wp:anchor distT="0" distB="0" distL="114300" distR="114300" simplePos="0" relativeHeight="251714560" behindDoc="0" locked="0" layoutInCell="1" allowOverlap="1" wp14:anchorId="0E412DFB" wp14:editId="57BA586A">
-                <wp:simplePos x="0" y="0"/>
-                <wp:positionH relativeFrom="column">
-                  <wp:posOffset>1812580</wp:posOffset>
-                </wp:positionH>
-                <wp:positionV relativeFrom="paragraph">
-                  <wp:posOffset>454606</wp:posOffset>
-                </wp:positionV>
-                <wp:extent cx="4412009" cy="365760"/>
-                <wp:effectExtent l="0" t="0" r="0" b="24130"/>
-                <wp:wrapNone/>
-                <wp:docPr id="1280971751" name="Right Arrow 3"/>
-                <wp:cNvGraphicFramePr/>
-                <a:graphic xmlns:a="http://schemas.openxmlformats.org/drawingml/2006/main">
-                  <a:graphicData uri="http://schemas.microsoft.com/office/word/2010/wordprocessingShape">
-                    <wps:wsp>
-                      <wps:cNvSpPr/>
-                      <wps:spPr>
-                        <a:xfrm rot="5400000">
-                          <a:off x="0" y="0"/>
-                          <a:ext cx="4412009" cy="365760"/>
-                        </a:xfrm>
-                        <a:prstGeom prst="rightArrow">
-                          <a:avLst/>
-                        </a:prstGeom>
-                      </wps:spPr>
-                      <wps:style>
-                        <a:lnRef idx="2">
-                          <a:schemeClr val="accent1">
-                            <a:shade val="15000"/>
-                          </a:schemeClr>
-                        </a:lnRef>
-                        <a:fillRef idx="1">
-                          <a:schemeClr val="accent1"/>
-                        </a:fillRef>
-                        <a:effectRef idx="0">
-                          <a:schemeClr val="accent1"/>
-                        </a:effectRef>
-                        <a:fontRef idx="minor">
-                          <a:schemeClr val="lt1"/>
-                        </a:fontRef>
-                      </wps:style>
-                      <wps:bodyPr rot="0" spcFirstLastPara="0" vertOverflow="overflow" horzOverflow="overflow" vert="horz" wrap="square" lIns="91440" tIns="45720" rIns="91440" bIns="45720" numCol="1" spcCol="0" rtlCol="0" fromWordArt="0" anchor="ctr" anchorCtr="0" forceAA="0" compatLnSpc="1">
-                        <a:prstTxWarp prst="textNoShape">
-                          <a:avLst/>
-                        </a:prstTxWarp>
-                        <a:noAutofit/>
-                      </wps:bodyPr>
-                    </wps:wsp>
-                  </a:graphicData>
-                </a:graphic>
-                <wp14:sizeRelH relativeFrom="margin">
-                  <wp14:pctWidth>0</wp14:pctWidth>
-                </wp14:sizeRelH>
-              </wp:anchor>
-            </w:drawing>
-          </mc:Choice>
-          <mc:Fallback>
-            <w:pict>
-              <v:shape w14:anchorId="0DD246D1" id="Right Arrow 3" o:spid="_x0000_s1026" type="#_x0000_t13" style="position:absolute;margin-left:142.7pt;margin-top:35.8pt;width:347.4pt;height:28.8pt;rotation:90;z-index:251714560;visibility:visible;mso-wrap-style:square;mso-width-percent:0;mso-wrap-distance-left:9pt;mso-wrap-distance-top:0;mso-wrap-distance-right:9pt;mso-wrap-distance-bottom:0;mso-position-horizontal:absolute;mso-position-horizontal-relative:text;mso-position-vertical:absolute;mso-position-vertical-relative:text;mso-width-percent:0;mso-width-relative:margin;v-text-anchor:middle" o:gfxdata="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" adj="20705" fillcolor="#156082 [3204]" strokecolor="#030e13 [484]" strokeweight="1pt"/>
+              <v:shape w14:anchorId="037672F7" id="Right Arrow 3" o:spid="_x0000_s1026" type="#_x0000_t13" style="position:absolute;margin-left:158.95pt;margin-top:200.65pt;width:171.8pt;height:28.8pt;rotation:180;z-index:251718656;visibility:visible;mso-wrap-style:square;mso-width-percent:0;mso-wrap-distance-left:9pt;mso-wrap-distance-top:0;mso-wrap-distance-right:9pt;mso-wrap-distance-bottom:0;mso-position-horizontal:absolute;mso-position-horizontal-relative:text;mso-position-vertical:absolute;mso-position-vertical-relative:text;mso-width-percent:0;mso-width-relative:margin;v-text-anchor:middle" o:gfxdata="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" adj="19790" fillcolor="#156082 [3204]" strokecolor="#030e13 [484]" strokeweight="1pt"/>
             </w:pict>
           </mc:Fallback>
         </mc:AlternateContent>

</xml_diff>

<commit_message>
Documentation is complete now i just need to complete the final features of the game.
</commit_message>
<xml_diff>
--- a/Documentation/Context and Data Flow Diagrams.docx
+++ b/Documentation/Context and Data Flow Diagrams.docx
@@ -4800,80 +4800,6 @@
           <w:szCs w:val="36"/>
         </w:rPr>
       </w:pPr>
-      <w:r>
-        <w:rPr>
-          <w:rFonts w:ascii="Times New Roman" w:hAnsi="Times New Roman" w:cs="Times New Roman"/>
-          <w:noProof/>
-          <w:sz w:val="36"/>
-          <w:szCs w:val="36"/>
-        </w:rPr>
-        <mc:AlternateContent>
-          <mc:Choice Requires="wps">
-            <w:drawing>
-              <wp:anchor distT="0" distB="0" distL="114300" distR="114300" simplePos="0" relativeHeight="251712512" behindDoc="0" locked="0" layoutInCell="1" allowOverlap="1" wp14:anchorId="7141F08A" wp14:editId="060F24E3">
-                <wp:simplePos x="0" y="0"/>
-                <wp:positionH relativeFrom="column">
-                  <wp:posOffset>1313639</wp:posOffset>
-                </wp:positionH>
-                <wp:positionV relativeFrom="paragraph">
-                  <wp:posOffset>304552</wp:posOffset>
-                </wp:positionV>
-                <wp:extent cx="1572189" cy="365760"/>
-                <wp:effectExtent l="0" t="0" r="0" b="21908"/>
-                <wp:wrapNone/>
-                <wp:docPr id="251430805" name="Right Arrow 3"/>
-                <wp:cNvGraphicFramePr/>
-                <a:graphic xmlns:a="http://schemas.openxmlformats.org/drawingml/2006/main">
-                  <a:graphicData uri="http://schemas.microsoft.com/office/word/2010/wordprocessingShape">
-                    <wps:wsp>
-                      <wps:cNvSpPr/>
-                      <wps:spPr>
-                        <a:xfrm rot="5400000">
-                          <a:off x="0" y="0"/>
-                          <a:ext cx="1572189" cy="365760"/>
-                        </a:xfrm>
-                        <a:prstGeom prst="rightArrow">
-                          <a:avLst/>
-                        </a:prstGeom>
-                      </wps:spPr>
-                      <wps:style>
-                        <a:lnRef idx="2">
-                          <a:schemeClr val="accent1">
-                            <a:shade val="15000"/>
-                          </a:schemeClr>
-                        </a:lnRef>
-                        <a:fillRef idx="1">
-                          <a:schemeClr val="accent1"/>
-                        </a:fillRef>
-                        <a:effectRef idx="0">
-                          <a:schemeClr val="accent1"/>
-                        </a:effectRef>
-                        <a:fontRef idx="minor">
-                          <a:schemeClr val="lt1"/>
-                        </a:fontRef>
-                      </wps:style>
-                      <wps:bodyPr rot="0" spcFirstLastPara="0" vertOverflow="overflow" horzOverflow="overflow" vert="horz" wrap="square" lIns="91440" tIns="45720" rIns="91440" bIns="45720" numCol="1" spcCol="0" rtlCol="0" fromWordArt="0" anchor="ctr" anchorCtr="0" forceAA="0" compatLnSpc="1">
-                        <a:prstTxWarp prst="textNoShape">
-                          <a:avLst/>
-                        </a:prstTxWarp>
-                        <a:noAutofit/>
-                      </wps:bodyPr>
-                    </wps:wsp>
-                  </a:graphicData>
-                </a:graphic>
-                <wp14:sizeRelH relativeFrom="margin">
-                  <wp14:pctWidth>0</wp14:pctWidth>
-                </wp14:sizeRelH>
-              </wp:anchor>
-            </w:drawing>
-          </mc:Choice>
-          <mc:Fallback>
-            <w:pict>
-              <v:shape w14:anchorId="36BBA1BE" id="Right Arrow 3" o:spid="_x0000_s1026" type="#_x0000_t13" style="position:absolute;margin-left:103.45pt;margin-top:24pt;width:123.8pt;height:28.8pt;rotation:90;z-index:251712512;visibility:visible;mso-wrap-style:square;mso-width-percent:0;mso-wrap-distance-left:9pt;mso-wrap-distance-top:0;mso-wrap-distance-right:9pt;mso-wrap-distance-bottom:0;mso-position-horizontal:absolute;mso-position-horizontal-relative:text;mso-position-vertical:absolute;mso-position-vertical-relative:text;mso-width-percent:0;mso-width-relative:margin;v-text-anchor:middle" o:gfxdata="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" adj="19087" fillcolor="#156082 [3204]" strokecolor="#030e13 [484]" strokeweight="1pt"/>
-            </w:pict>
-          </mc:Fallback>
-        </mc:AlternateContent>
-      </w:r>
     </w:p>
     <w:p>
       <w:pPr>
@@ -5086,80 +5012,6 @@
           <w:szCs w:val="36"/>
         </w:rPr>
       </w:pPr>
-      <w:r>
-        <w:rPr>
-          <w:rFonts w:ascii="Times New Roman" w:hAnsi="Times New Roman" w:cs="Times New Roman"/>
-          <w:noProof/>
-          <w:sz w:val="36"/>
-          <w:szCs w:val="36"/>
-        </w:rPr>
-        <mc:AlternateContent>
-          <mc:Choice Requires="wps">
-            <w:drawing>
-              <wp:anchor distT="0" distB="0" distL="114300" distR="114300" simplePos="0" relativeHeight="251716608" behindDoc="0" locked="0" layoutInCell="1" allowOverlap="1" wp14:anchorId="29821C98" wp14:editId="13F26959">
-                <wp:simplePos x="0" y="0"/>
-                <wp:positionH relativeFrom="column">
-                  <wp:posOffset>1427541</wp:posOffset>
-                </wp:positionH>
-                <wp:positionV relativeFrom="paragraph">
-                  <wp:posOffset>229078</wp:posOffset>
-                </wp:positionV>
-                <wp:extent cx="2931056" cy="365760"/>
-                <wp:effectExtent l="12700" t="12700" r="15875" b="27940"/>
-                <wp:wrapNone/>
-                <wp:docPr id="811481883" name="Right Arrow 3"/>
-                <wp:cNvGraphicFramePr/>
-                <a:graphic xmlns:a="http://schemas.openxmlformats.org/drawingml/2006/main">
-                  <a:graphicData uri="http://schemas.microsoft.com/office/word/2010/wordprocessingShape">
-                    <wps:wsp>
-                      <wps:cNvSpPr/>
-                      <wps:spPr>
-                        <a:xfrm rot="10800000">
-                          <a:off x="0" y="0"/>
-                          <a:ext cx="2931056" cy="365760"/>
-                        </a:xfrm>
-                        <a:prstGeom prst="rightArrow">
-                          <a:avLst/>
-                        </a:prstGeom>
-                      </wps:spPr>
-                      <wps:style>
-                        <a:lnRef idx="2">
-                          <a:schemeClr val="accent1">
-                            <a:shade val="15000"/>
-                          </a:schemeClr>
-                        </a:lnRef>
-                        <a:fillRef idx="1">
-                          <a:schemeClr val="accent1"/>
-                        </a:fillRef>
-                        <a:effectRef idx="0">
-                          <a:schemeClr val="accent1"/>
-                        </a:effectRef>
-                        <a:fontRef idx="minor">
-                          <a:schemeClr val="lt1"/>
-                        </a:fontRef>
-                      </wps:style>
-                      <wps:bodyPr rot="0" spcFirstLastPara="0" vertOverflow="overflow" horzOverflow="overflow" vert="horz" wrap="square" lIns="91440" tIns="45720" rIns="91440" bIns="45720" numCol="1" spcCol="0" rtlCol="0" fromWordArt="0" anchor="ctr" anchorCtr="0" forceAA="0" compatLnSpc="1">
-                        <a:prstTxWarp prst="textNoShape">
-                          <a:avLst/>
-                        </a:prstTxWarp>
-                        <a:noAutofit/>
-                      </wps:bodyPr>
-                    </wps:wsp>
-                  </a:graphicData>
-                </a:graphic>
-                <wp14:sizeRelH relativeFrom="margin">
-                  <wp14:pctWidth>0</wp14:pctWidth>
-                </wp14:sizeRelH>
-              </wp:anchor>
-            </w:drawing>
-          </mc:Choice>
-          <mc:Fallback>
-            <w:pict>
-              <v:shape w14:anchorId="58A5E98B" id="Right Arrow 3" o:spid="_x0000_s1026" type="#_x0000_t13" style="position:absolute;margin-left:112.4pt;margin-top:18.05pt;width:230.8pt;height:28.8pt;rotation:180;z-index:251716608;visibility:visible;mso-wrap-style:square;mso-width-percent:0;mso-wrap-distance-left:9pt;mso-wrap-distance-top:0;mso-wrap-distance-right:9pt;mso-wrap-distance-bottom:0;mso-position-horizontal:absolute;mso-position-horizontal-relative:text;mso-position-vertical:absolute;mso-position-vertical-relative:text;mso-width-percent:0;mso-width-relative:margin;v-text-anchor:middle" o:gfxdata="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" adj="20252" fillcolor="#156082 [3204]" strokecolor="#030e13 [484]" strokeweight="1pt"/>
-            </w:pict>
-          </mc:Fallback>
-        </mc:AlternateContent>
-      </w:r>
     </w:p>
     <w:p>
       <w:pPr>
@@ -8808,13 +8660,7 @@
                               <w:jc w:val="center"/>
                             </w:pPr>
                             <w:r>
-                              <w:t xml:space="preserve">  </w:t>
-                            </w:r>
-                            <w:r>
-                              <w:t>Current room = destination</w:t>
-                            </w:r>
-                            <w:r>
-                              <w:t xml:space="preserve"> </w:t>
+                              <w:t xml:space="preserve">  Current room = destination </w:t>
                             </w:r>
                           </w:p>
                         </w:txbxContent>

</xml_diff>